<commit_message>
upload final-project PCA part
</commit_message>
<xml_diff>
--- a/Homework #5/hw5_r10945002.docx
+++ b/Homework #5/hw5_r10945002.docx
@@ -235,6 +235,62 @@
         </w:rPr>
         <w:t>The problem addressed by the author's team in this paper is the need for a high-performance key-value store to ensure data integrity in large databases.</w:t>
       </w:r>
+      <w:r>
+        <w:rPr>
+          <w:lang w:eastAsia="zh-TW"/>
+          <w14:ligatures w14:val="standard"/>
+        </w:rPr>
+        <w:t xml:space="preserve"> I</w:t>
+      </w:r>
+      <w:r>
+        <w:rPr>
+          <w:lang w:eastAsia="zh-TW"/>
+          <w14:ligatures w14:val="standard"/>
+        </w:rPr>
+        <w:t>n modern distributed systems</w:t>
+      </w:r>
+      <w:r>
+        <w:rPr>
+          <w:lang w:eastAsia="zh-TW"/>
+          <w14:ligatures w14:val="standard"/>
+        </w:rPr>
+        <w:t>, however,</w:t>
+      </w:r>
+      <w:r>
+        <w:rPr>
+          <w:lang w:eastAsia="zh-TW"/>
+          <w14:ligatures w14:val="standard"/>
+        </w:rPr>
+        <w:t xml:space="preserve"> </w:t>
+      </w:r>
+      <w:r>
+        <w:rPr>
+          <w:lang w:eastAsia="zh-TW"/>
+          <w14:ligatures w14:val="standard"/>
+        </w:rPr>
+        <w:t>e</w:t>
+      </w:r>
+      <w:r>
+        <w:rPr>
+          <w:lang w:eastAsia="zh-TW"/>
+          <w14:ligatures w14:val="standard"/>
+        </w:rPr>
+        <w:t xml:space="preserve">nsuring data integrity is a critical challenge, especially in cloud-based environments where data is often stored across multiple nodes and managed by untrusted third parties. It is even more important for customers to maintain sensitive information themselves. For example, consider a cloud service </w:t>
+      </w:r>
+      <w:r>
+        <w:rPr>
+          <w:lang w:eastAsia="zh-TW"/>
+          <w14:ligatures w14:val="standard"/>
+        </w:rPr>
+        <w:t>that</w:t>
+      </w:r>
+      <w:r>
+        <w:rPr>
+          <w:lang w:eastAsia="zh-TW"/>
+          <w14:ligatures w14:val="standard"/>
+        </w:rPr>
+        <w:t xml:space="preserve"> uses passwords to authenticate users. If a rogue administrator can manipulate this table and change passwords undetected, they can log in to the service as another user.</w:t>
+      </w:r>
     </w:p>
     <w:p>
       <w:pPr>
@@ -250,7 +306,70 @@
           <w:lang w:eastAsia="zh-TW"/>
           <w14:ligatures w14:val="standard"/>
         </w:rPr>
-        <w:t>Ensuring data integrity is a critical challenge in modern distributed systems, especially in cloud-based environments where data is often stored across multiple nodes and managed by untrusted third parties. It is even more important for customers to maintain sensitive information themselves. For example, consider a cloud service that uses passwords to authenticate users. If a rogue administrator can manipulate this table and change passwords undetected, they can log in to the service as another user.</w:t>
+        <w:t>The basic idea of data integrity is to store a cryptographic hash (such as SHA-256</w:t>
+      </w:r>
+      <w:r>
+        <w:rPr>
+          <w:lang w:eastAsia="zh-TW"/>
+          <w14:ligatures w14:val="standard"/>
+        </w:rPr>
+        <w:t xml:space="preserve"> </w:t>
+      </w:r>
+      <w:r>
+        <w:rPr>
+          <w:lang w:eastAsia="zh-TW"/>
+          <w14:ligatures w14:val="standard"/>
+        </w:rPr>
+        <w:t>to generate 32-byte keys</w:t>
+      </w:r>
+      <w:r>
+        <w:rPr>
+          <w:lang w:eastAsia="zh-TW"/>
+          <w14:ligatures w14:val="standard"/>
+        </w:rPr>
+        <w:t>) of the data in a secure and trusted location. Each time</w:t>
+      </w:r>
+      <w:r>
+        <w:rPr>
+          <w:lang w:eastAsia="zh-TW"/>
+          <w14:ligatures w14:val="standard"/>
+        </w:rPr>
+        <w:t xml:space="preserve"> when</w:t>
+      </w:r>
+      <w:r>
+        <w:rPr>
+          <w:lang w:eastAsia="zh-TW"/>
+          <w14:ligatures w14:val="standard"/>
+        </w:rPr>
+        <w:t xml:space="preserve"> </w:t>
+      </w:r>
+      <w:r>
+        <w:rPr>
+          <w:lang w:eastAsia="zh-TW"/>
+          <w14:ligatures w14:val="standard"/>
+        </w:rPr>
+        <w:t>the data</w:t>
+      </w:r>
+      <w:r>
+        <w:rPr>
+          <w:lang w:eastAsia="zh-TW"/>
+          <w14:ligatures w14:val="standard"/>
+        </w:rPr>
+        <w:t xml:space="preserve"> is updated or accessed, it is </w:t>
+      </w:r>
+      <w:r>
+        <w:rPr>
+          <w:lang w:eastAsia="zh-TW"/>
+          <w14:ligatures w14:val="standard"/>
+        </w:rPr>
+        <w:t>authorized</w:t>
+      </w:r>
+      <w:r>
+        <w:rPr>
+          <w:lang w:eastAsia="zh-TW"/>
+          <w14:ligatures w14:val="standard"/>
+        </w:rPr>
+        <w:t xml:space="preserve"> and compared against this trusted location.</w:t>
       </w:r>
     </w:p>
     <w:p>
@@ -267,21 +386,56 @@
           <w:lang w:eastAsia="zh-TW"/>
           <w14:ligatures w14:val="standard"/>
         </w:rPr>
-        <w:t xml:space="preserve">The basic idea of data integrity is to store the cryptographic hash of the data in a secure and trusted location. The basic idea of data integrity is to store a cryptographic hash (such as SHA-256) of the data in a secure and trusted location. Each time it is updated or accessed, it is </w:t>
+        <w:t xml:space="preserve">Traditional approaches to ensuring data integrity, such as Merkle trees and </w:t>
       </w:r>
       <w:r>
         <w:rPr>
           <w:lang w:eastAsia="zh-TW"/>
           <w14:ligatures w14:val="standard"/>
         </w:rPr>
-        <w:t>authorized</w:t>
+        <w:t>D</w:t>
       </w:r>
       <w:r>
         <w:rPr>
           <w:lang w:eastAsia="zh-TW"/>
           <w14:ligatures w14:val="standard"/>
         </w:rPr>
-        <w:t xml:space="preserve"> and compared against this trusted location.</w:t>
+        <w:t>eferred</w:t>
+      </w:r>
+      <w:r>
+        <w:rPr>
+          <w:lang w:eastAsia="zh-TW"/>
+          <w14:ligatures w14:val="standard"/>
+        </w:rPr>
+        <w:t xml:space="preserve"> </w:t>
+      </w:r>
+      <w:r>
+        <w:rPr>
+          <w:lang w:eastAsia="zh-TW"/>
+          <w14:ligatures w14:val="standard"/>
+        </w:rPr>
+        <w:t>m</w:t>
+      </w:r>
+      <w:r>
+        <w:rPr>
+          <w:lang w:eastAsia="zh-TW"/>
+          <w14:ligatures w14:val="standard"/>
+        </w:rPr>
+        <w:t>emory verification, have limitations</w:t>
+      </w:r>
+      <w:r>
+        <w:rPr>
+          <w:lang w:eastAsia="zh-TW"/>
+          <w14:ligatures w14:val="standard"/>
+        </w:rPr>
+        <w:t xml:space="preserve">. </w:t>
+      </w:r>
+      <w:r>
+        <w:rPr>
+          <w:lang w:eastAsia="zh-TW"/>
+          <w14:ligatures w14:val="standard"/>
+        </w:rPr>
+        <w:t>In particular, Merkle trees are efficient for verifying the integrity of single operations but can be slow when used to verify a large batch of operations. On the other hand, deferred memory verification is faster for verifying batches of operations, but requires scanning the entire database during verification, which is costly.</w:t>
       </w:r>
     </w:p>
     <w:p>
@@ -298,106 +452,100 @@
           <w:lang w:eastAsia="zh-TW"/>
           <w14:ligatures w14:val="standard"/>
         </w:rPr>
-        <w:t>Traditional approaches to ensuring data integrity, such as Merkle trees and memory verification, have limitations that make them unsuitable for high-performance key-value stores.</w:t>
-      </w:r>
-    </w:p>
-    <w:p>
-      <w:pPr>
-        <w:pStyle w:val="Abstract"/>
-        <w:ind w:firstLine="278"/>
+        <w:t>The author</w:t>
+      </w:r>
+      <w:r>
         <w:rPr>
           <w:lang w:eastAsia="zh-TW"/>
           <w14:ligatures w14:val="standard"/>
         </w:rPr>
-      </w:pPr>
+        <w:t xml:space="preserve"> team</w:t>
+      </w:r>
       <w:r>
         <w:rPr>
           <w:lang w:eastAsia="zh-TW"/>
           <w14:ligatures w14:val="standard"/>
         </w:rPr>
-        <w:t>In particular, Merkle trees are efficient for verifying the integrity of single operations but can be slow when used to verify a large batch of operations. On the other hand, deferred memory verification is faster for verifying batches of operations, but requires scanning the entire database during verification, which is costly.</w:t>
-      </w:r>
-    </w:p>
-    <w:p>
-      <w:pPr>
-        <w:pStyle w:val="Abstract"/>
-        <w:ind w:firstLine="278"/>
+        <w:t xml:space="preserve"> </w:t>
+      </w:r>
+      <w:r>
         <w:rPr>
           <w:lang w:eastAsia="zh-TW"/>
           <w14:ligatures w14:val="standard"/>
         </w:rPr>
-      </w:pPr>
+        <w:t>defines</w:t>
+      </w:r>
       <w:r>
         <w:rPr>
           <w:lang w:eastAsia="zh-TW"/>
           <w14:ligatures w14:val="standard"/>
         </w:rPr>
-        <w:t>The author</w:t>
+        <w:t xml:space="preserve"> </w:t>
       </w:r>
       <w:r>
         <w:rPr>
           <w:lang w:eastAsia="zh-TW"/>
           <w14:ligatures w14:val="standard"/>
         </w:rPr>
-        <w:t xml:space="preserve"> team</w:t>
+        <w:t>four</w:t>
       </w:r>
       <w:r>
         <w:rPr>
           <w:lang w:eastAsia="zh-TW"/>
           <w14:ligatures w14:val="standard"/>
         </w:rPr>
-        <w:t xml:space="preserve"> also </w:t>
+        <w:t xml:space="preserve"> performance requirements to describe and compare different solution approaches. </w:t>
       </w:r>
       <w:r>
         <w:rPr>
           <w:lang w:eastAsia="zh-TW"/>
           <w14:ligatures w14:val="standard"/>
         </w:rPr>
-        <w:t>defines</w:t>
+        <w:t xml:space="preserve">The final solution, </w:t>
+      </w:r>
+      <w:r>
+        <w:rPr>
+          <w:lang w:eastAsia="it-IT"/>
+          <w14:ligatures w14:val="standard"/>
+        </w:rPr>
+        <w:t>F</w:t>
+      </w:r>
+      <w:r>
+        <w:rPr>
+          <w:vertAlign w:val="subscript"/>
+          <w:lang w:eastAsia="it-IT"/>
+          <w14:ligatures w14:val="standard"/>
+        </w:rPr>
+        <w:t>AST</w:t>
+      </w:r>
+      <w:r>
+        <w:rPr>
+          <w:lang w:eastAsia="it-IT"/>
+          <w14:ligatures w14:val="standard"/>
+        </w:rPr>
+        <w:t>V</w:t>
+      </w:r>
+      <w:r>
+        <w:rPr>
+          <w:vertAlign w:val="subscript"/>
+          <w:lang w:eastAsia="it-IT"/>
+          <w14:ligatures w14:val="standard"/>
+        </w:rPr>
+        <w:t>ER</w:t>
       </w:r>
       <w:r>
         <w:rPr>
           <w:lang w:eastAsia="zh-TW"/>
           <w14:ligatures w14:val="standard"/>
         </w:rPr>
-        <w:t xml:space="preserve"> various performance requirements to describe and compare different solution approaches. It is shown that the final solution, </w:t>
-      </w:r>
-      <w:r>
-        <w:rPr>
-          <w:lang w:eastAsia="it-IT"/>
-          <w14:ligatures w14:val="standard"/>
-        </w:rPr>
-        <w:t>F</w:t>
-      </w:r>
-      <w:r>
-        <w:rPr>
-          <w:vertAlign w:val="subscript"/>
-          <w:lang w:eastAsia="it-IT"/>
-          <w14:ligatures w14:val="standard"/>
-        </w:rPr>
-        <w:t>AST</w:t>
-      </w:r>
-      <w:r>
-        <w:rPr>
-          <w:lang w:eastAsia="it-IT"/>
-          <w14:ligatures w14:val="standard"/>
-        </w:rPr>
-        <w:t>V</w:t>
-      </w:r>
-      <w:r>
-        <w:rPr>
-          <w:vertAlign w:val="subscript"/>
-          <w:lang w:eastAsia="it-IT"/>
-          <w14:ligatures w14:val="standard"/>
-        </w:rPr>
-        <w:t>ER</w:t>
+        <w:t>, is shown to satisfy</w:t>
       </w:r>
       <w:r>
         <w:rPr>
           <w:lang w:eastAsia="zh-TW"/>
           <w14:ligatures w14:val="standard"/>
         </w:rPr>
-        <w:t>, satisfies all the required conditions, whereas previous methods do not.</w:t>
+        <w:t xml:space="preserve"> all the required conditions, whereas previous methods do not.</w:t>
       </w:r>
     </w:p>
     <w:p>
@@ -422,7 +570,21 @@
           <w:lang w:eastAsia="zh-TW"/>
           <w14:ligatures w14:val="standard"/>
         </w:rPr>
-        <w:t>: The performance of the verified database system, however, must degrade gracefully with the size of the memory allocated to the verifier. In particular, a solution should not rely on the verifier storing the whole database to achieve good performance.</w:t>
+        <w:t>: The performance of the verified database system</w:t>
+      </w:r>
+      <w:r>
+        <w:rPr>
+          <w:lang w:eastAsia="zh-TW"/>
+          <w14:ligatures w14:val="standard"/>
+        </w:rPr>
+        <w:t xml:space="preserve"> </w:t>
+      </w:r>
+      <w:r>
+        <w:rPr>
+          <w:lang w:eastAsia="zh-TW"/>
+          <w14:ligatures w14:val="standard"/>
+        </w:rPr>
+        <w:t>must degrade gracefully with the size of the memory allocated to the verifier. In particular, a solution should not rely on the verifier storing the whole database to achieve good performance.</w:t>
       </w:r>
     </w:p>
     <w:p>
@@ -447,23 +609,29 @@
           <w:lang w:eastAsia="zh-TW"/>
           <w14:ligatures w14:val="standard"/>
         </w:rPr>
-        <w:t xml:space="preserve">: Verification complexity refers to the additional computation performed by the host and the verifier to validate an operation result. Verification complexity impacts the </w:t>
+        <w:t>: Verification complexity impacts the overall throughput of the verified database</w:t>
       </w:r>
       <w:r>
         <w:rPr>
           <w:lang w:eastAsia="zh-TW"/>
           <w14:ligatures w14:val="standard"/>
         </w:rPr>
-        <w:t>overall throughput of the verified database. The verification complexity should be</w:t>
+        <w:t>. It</w:t>
       </w:r>
       <w:r>
         <w:rPr>
           <w:lang w:eastAsia="zh-TW"/>
           <w14:ligatures w14:val="standard"/>
         </w:rPr>
+        <w:t xml:space="preserve"> should be</w:t>
+      </w:r>
+      <w:r>
+        <w:rPr>
+          <w:lang w:eastAsia="zh-TW"/>
+          <w14:ligatures w14:val="standard"/>
+        </w:rPr>
         <w:t xml:space="preserve"> </w:t>
       </w:r>
-      <w:proofErr w:type="gramStart"/>
       <w:r>
         <w:rPr>
           <w:rFonts w:ascii="Cambria Math" w:hAnsi="Cambria Math" w:cs="Cambria Math"/>
@@ -477,15 +645,7 @@
           <w:lang w:eastAsia="zh-TW"/>
           <w14:ligatures w14:val="standard"/>
         </w:rPr>
-        <w:t>(</w:t>
-      </w:r>
-      <w:proofErr w:type="gramEnd"/>
-      <w:r>
-        <w:rPr>
-          <w:lang w:eastAsia="zh-TW"/>
-          <w14:ligatures w14:val="standard"/>
-        </w:rPr>
-        <w:t>1)</w:t>
+        <w:t>(1)</w:t>
       </w:r>
       <w:r>
         <w:rPr>
@@ -524,7 +684,35 @@
           <w:lang w:eastAsia="zh-TW"/>
           <w14:ligatures w14:val="standard"/>
         </w:rPr>
-        <w:t>: One of the techniques for data integrity involves verifying operations in a batch for better performance. Suchbatching introduces latency in communicating a validated result of a client operation.</w:t>
+        <w:t xml:space="preserve">: One of the </w:t>
+      </w:r>
+      <w:r>
+        <w:rPr>
+          <w:lang w:eastAsia="zh-TW"/>
+          <w14:ligatures w14:val="standard"/>
+        </w:rPr>
+        <w:t>data integrity techniques involves verifying batch operations</w:t>
+      </w:r>
+      <w:r>
+        <w:rPr>
+          <w:lang w:eastAsia="zh-TW"/>
+          <w14:ligatures w14:val="standard"/>
+        </w:rPr>
+        <w:t xml:space="preserve"> for better performance. Such</w:t>
+      </w:r>
+      <w:r>
+        <w:rPr>
+          <w:lang w:eastAsia="zh-TW"/>
+          <w14:ligatures w14:val="standard"/>
+        </w:rPr>
+        <w:t xml:space="preserve"> </w:t>
+      </w:r>
+      <w:r>
+        <w:rPr>
+          <w:lang w:eastAsia="zh-TW"/>
+          <w14:ligatures w14:val="standard"/>
+        </w:rPr>
+        <w:t>batching introduces latency in communicating a validated result of a client operation.</w:t>
       </w:r>
     </w:p>
     <w:p>
@@ -549,11 +737,50 @@
           <w:lang w:eastAsia="zh-TW"/>
           <w14:ligatures w14:val="standard"/>
         </w:rPr>
-        <w:t>: Verification should not introduce con-currency bottlenecks beyond those arising from the client workload. In other words, the concurrency bottlenecks of verified databases should be no different from that of a regular system without data integrity.</w:t>
+        <w:t xml:space="preserve">: </w:t>
+      </w:r>
+      <w:r>
+        <w:rPr>
+          <w:lang w:eastAsia="zh-TW"/>
+          <w14:ligatures w14:val="standard"/>
+        </w:rPr>
+        <w:t>Validation should not cause concurrency bottlenecks that exceed the load when a database system requires parallel processing, or when multiple users access a database at the same time</w:t>
+      </w:r>
+      <w:r>
+        <w:rPr>
+          <w:lang w:eastAsia="zh-TW"/>
+          <w14:ligatures w14:val="standard"/>
+        </w:rPr>
+        <w:t>.</w:t>
       </w:r>
     </w:p>
     <w:p>
       <w:pPr>
+        <w:pStyle w:val="Head1"/>
+        <w:rPr>
+          <w:lang w:eastAsia="it-IT"/>
+          <w14:ligatures w14:val="standard"/>
+        </w:rPr>
+      </w:pPr>
+      <w:r>
+        <w:t>2</w:t>
+      </w:r>
+      <w:r>
+        <w:t> </w:t>
+      </w:r>
+      <w:r>
+        <w:t xml:space="preserve"> </w:t>
+      </w:r>
+      <w:r>
+        <w:rPr>
+          <w:lang w:eastAsia="it-IT"/>
+          <w14:ligatures w14:val="standard"/>
+        </w:rPr>
+        <w:t>PRIOR WORK</w:t>
+      </w:r>
+    </w:p>
+    <w:p>
+      <w:pPr>
         <w:pStyle w:val="Abstract"/>
         <w:ind w:firstLine="278"/>
         <w:rPr>
@@ -566,114 +793,14 @@
           <w:lang w:eastAsia="zh-TW"/>
           <w14:ligatures w14:val="standard"/>
         </w:rPr>
-        <w:t xml:space="preserve">In general, the novel approach used in </w:t>
-      </w:r>
-      <w:r>
-        <w:rPr>
-          <w:lang w:eastAsia="it-IT"/>
-          <w14:ligatures w14:val="standard"/>
-        </w:rPr>
-        <w:t>F</w:t>
-      </w:r>
-      <w:r>
-        <w:rPr>
-          <w:vertAlign w:val="subscript"/>
-          <w:lang w:eastAsia="it-IT"/>
-          <w14:ligatures w14:val="standard"/>
-        </w:rPr>
-        <w:t>AST</w:t>
-      </w:r>
-      <w:r>
-        <w:rPr>
-          <w:lang w:eastAsia="it-IT"/>
-          <w14:ligatures w14:val="standard"/>
-        </w:rPr>
-        <w:t>V</w:t>
-      </w:r>
-      <w:r>
-        <w:rPr>
-          <w:vertAlign w:val="subscript"/>
-          <w:lang w:eastAsia="it-IT"/>
-          <w14:ligatures w14:val="standard"/>
-        </w:rPr>
-        <w:t>ER</w:t>
+        <w:t>The author team has the following general questions about the use of a verifier as a proxy for the client to check the validity of the result</w:t>
       </w:r>
       <w:r>
         <w:rPr>
           <w:lang w:eastAsia="zh-TW"/>
           <w14:ligatures w14:val="standard"/>
         </w:rPr>
-        <w:t>, with a hybrid solution that combines the advantages of both approaches, achieves one to two orders of magnitude higher throughput than traditional approaches based on either Merkle trees or memory verification.</w:t>
-      </w:r>
-    </w:p>
-    <w:p>
-      <w:pPr>
-        <w:pStyle w:val="Head1"/>
-        <w:rPr>
-          <w:lang w:eastAsia="it-IT"/>
-          <w14:ligatures w14:val="standard"/>
-        </w:rPr>
-      </w:pPr>
-      <w:r>
-        <w:t>2</w:t>
-      </w:r>
-      <w:r>
-        <w:t> </w:t>
-      </w:r>
-      <w:r>
-        <w:t xml:space="preserve"> </w:t>
-      </w:r>
-      <w:r>
-        <w:rPr>
-          <w:lang w:eastAsia="it-IT"/>
-          <w14:ligatures w14:val="standard"/>
-        </w:rPr>
-        <w:t>PRIOR WORK</w:t>
-      </w:r>
-    </w:p>
-    <w:p>
-      <w:pPr>
-        <w:pStyle w:val="Abstract"/>
-        <w:ind w:firstLine="278"/>
-        <w:rPr>
-          <w:lang w:eastAsia="zh-TW"/>
-          <w14:ligatures w14:val="standard"/>
-        </w:rPr>
-      </w:pPr>
-      <w:r>
-        <w:rPr>
-          <w:lang w:eastAsia="zh-TW"/>
-          <w14:ligatures w14:val="standard"/>
-        </w:rPr>
-        <w:t>Before jumping straight into the topic, the author</w:t>
-      </w:r>
-      <w:r>
-        <w:rPr>
-          <w:lang w:eastAsia="zh-TW"/>
-          <w14:ligatures w14:val="standard"/>
-        </w:rPr>
-        <w:t xml:space="preserve"> team</w:t>
-      </w:r>
-      <w:r>
-        <w:rPr>
-          <w:lang w:eastAsia="zh-TW"/>
-          <w14:ligatures w14:val="standard"/>
-        </w:rPr>
-        <w:t xml:space="preserve"> </w:t>
-      </w:r>
-      <w:r>
-        <w:rPr>
-          <w:lang w:eastAsia="zh-TW"/>
-          <w14:ligatures w14:val="standard"/>
-        </w:rPr>
-        <w:t>has</w:t>
-      </w:r>
-      <w:r>
-        <w:rPr>
-          <w:lang w:eastAsia="zh-TW"/>
-          <w14:ligatures w14:val="standard"/>
-        </w:rPr>
-        <w:t xml:space="preserve"> big questions about using a verifier as a proxy for the client to check the validity of the result:</w:t>
+        <w:t>:</w:t>
       </w:r>
     </w:p>
     <w:p>
@@ -764,7 +891,21 @@
           <w:lang w:eastAsia="zh-TW"/>
           <w14:ligatures w14:val="standard"/>
         </w:rPr>
-        <w:t xml:space="preserve">Merkle trees have been used for several decades to ensure data integrity. In essence, a Merkle tree is a hierarchical structure of cryptographic hashes that are collision resistant and is constructed using database records. In a common Merkle tree, the leaves represent the database records, including a key </w:t>
+        <w:t>Merkle trees have been used for several decades to ensure data integrity. In essence, a Merkle tree is a hierarchical structure of cryptographic hashes that are collision</w:t>
+      </w:r>
+      <w:r>
+        <w:rPr>
+          <w:lang w:eastAsia="zh-TW"/>
+          <w14:ligatures w14:val="standard"/>
+        </w:rPr>
+        <w:t>-</w:t>
+      </w:r>
+      <w:r>
+        <w:rPr>
+          <w:lang w:eastAsia="zh-TW"/>
+          <w14:ligatures w14:val="standard"/>
+        </w:rPr>
+        <w:t xml:space="preserve">resistant and is constructed using database records. In a common Merkle tree, the leaves represent the database records, including a key </w:t>
       </w:r>
       <w:r>
         <w:rPr>
@@ -843,7 +984,6 @@
         </w:rPr>
         <w:t xml:space="preserve">) / </w:t>
       </w:r>
-      <w:proofErr w:type="gramStart"/>
       <w:r>
         <w:rPr>
           <w:rFonts w:ascii="Cambria Math" w:hAnsi="Cambria Math" w:cs="Cambria Math"/>
@@ -859,7 +999,6 @@
         </w:rPr>
         <w:t>(</w:t>
       </w:r>
-      <w:proofErr w:type="gramEnd"/>
       <w:r>
         <w:rPr>
           <w:rFonts w:ascii="Cambria Math" w:hAnsi="Cambria Math" w:cs="Cambria Math"/>
@@ -903,35 +1042,7 @@
           <w:lang w:eastAsia="zh-TW"/>
           <w14:ligatures w14:val="standard"/>
         </w:rPr>
-        <w:t xml:space="preserve">. By exploiting the collision-resistant property of hashing, </w:t>
-      </w:r>
-      <w:r>
-        <w:rPr>
-          <w:lang w:eastAsia="zh-TW"/>
-          <w14:ligatures w14:val="standard"/>
-        </w:rPr>
-        <w:t>the author team</w:t>
-      </w:r>
-      <w:r>
-        <w:rPr>
-          <w:lang w:eastAsia="zh-TW"/>
-          <w14:ligatures w14:val="standard"/>
-        </w:rPr>
-        <w:t xml:space="preserve"> </w:t>
-      </w:r>
-      <w:r>
-        <w:rPr>
-          <w:lang w:eastAsia="zh-TW"/>
-          <w14:ligatures w14:val="standard"/>
-        </w:rPr>
-        <w:t>shows</w:t>
-      </w:r>
-      <w:r>
-        <w:rPr>
-          <w:lang w:eastAsia="zh-TW"/>
-          <w14:ligatures w14:val="standard"/>
-        </w:rPr>
-        <w:t xml:space="preserve"> that at least one of the checks will fail if </w:t>
+        <w:t xml:space="preserve">. By exploiting the collision-resistant property of hashing, at least one of the checks will fail if </w:t>
       </w:r>
       <w:r>
         <w:rPr>
@@ -978,8 +1089,42 @@
           <w:lang w:eastAsia="it-IT"/>
           <w14:ligatures w14:val="standard"/>
         </w:rPr>
-        <w:lastRenderedPageBreak/>
-        <w:t xml:space="preserve">However, traditional Merkle trees do not meet the performance goals of </w:t>
+        <w:t xml:space="preserve">However, </w:t>
+      </w:r>
+      <w:r>
+        <w:rPr>
+          <w:lang w:eastAsia="zh-TW"/>
+          <w14:ligatures w14:val="standard"/>
+        </w:rPr>
+        <w:t>the author team</w:t>
+      </w:r>
+      <w:r>
+        <w:rPr>
+          <w:lang w:eastAsia="zh-TW"/>
+          <w14:ligatures w14:val="standard"/>
+        </w:rPr>
+        <w:t xml:space="preserve"> </w:t>
+      </w:r>
+      <w:r>
+        <w:rPr>
+          <w:lang w:eastAsia="zh-TW"/>
+          <w14:ligatures w14:val="standard"/>
+        </w:rPr>
+        <w:t>shows</w:t>
+      </w:r>
+      <w:r>
+        <w:rPr>
+          <w:lang w:eastAsia="zh-TW"/>
+          <w14:ligatures w14:val="standard"/>
+        </w:rPr>
+        <w:t xml:space="preserve"> that </w:t>
+      </w:r>
+      <w:r>
+        <w:rPr>
+          <w:lang w:eastAsia="it-IT"/>
+          <w14:ligatures w14:val="standard"/>
+        </w:rPr>
+        <w:t xml:space="preserve">traditional Merkle trees do not meet the performance goals of </w:t>
       </w:r>
       <w:r>
         <w:rPr>
@@ -1073,7 +1218,21 @@
           <w:lang w:eastAsia="it-IT"/>
           <w14:ligatures w14:val="standard"/>
         </w:rPr>
-        <w:t>Deferred memory verification relies on a cryptographic primitive called collision-resistant multiset hashing, a hash function over multisets (bags), and does not require additional data structures such as Merkle trees.</w:t>
+        <w:t xml:space="preserve">Deferred memory verification relies on a cryptographic primitive called collision-resistant multiset hashing, a hash function over multisets (bags), and does not require additional data structures </w:t>
+      </w:r>
+      <w:r>
+        <w:rPr>
+          <w:lang w:eastAsia="it-IT"/>
+          <w14:ligatures w14:val="standard"/>
+        </w:rPr>
+        <w:t>like</w:t>
+      </w:r>
+      <w:r>
+        <w:rPr>
+          <w:lang w:eastAsia="it-IT"/>
+          <w14:ligatures w14:val="standard"/>
+        </w:rPr>
+        <w:t xml:space="preserve"> Merkle trees.</w:t>
       </w:r>
     </w:p>
     <w:p>
@@ -1090,6 +1249,7 @@
           <w:lang w:eastAsia="it-IT"/>
           <w14:ligatures w14:val="standard"/>
         </w:rPr>
+        <w:lastRenderedPageBreak/>
         <w:t>In the verification step, the verifier does not have enough information to immediately check the integrity of the record. Instead, it performs some internal accounting and signs a preliminary validation</w:t>
       </w:r>
       <w:r>
@@ -1107,7 +1267,6 @@
         </w:rPr>
         <w:t xml:space="preserve"> </w:t>
       </w:r>
-      <w:proofErr w:type="gramStart"/>
       <w:r>
         <w:rPr>
           <w:rFonts w:ascii="Cambria Math" w:hAnsi="Cambria Math" w:cs="Cambria Math"/>
@@ -1123,7 +1282,6 @@
         </w:rPr>
         <w:t>(</w:t>
       </w:r>
-      <w:proofErr w:type="gramEnd"/>
       <w:r>
         <w:rPr>
           <w:rFonts w:ascii="Cambria Math" w:hAnsi="Cambria Math" w:cs="Cambria Math"/>
@@ -1183,6 +1341,13 @@
           <w14:ligatures w14:val="standard"/>
         </w:rPr>
         <w:t>) indicating that it has recorded the operation as part of a batch</w:t>
+      </w:r>
+      <w:r>
+        <w:rPr>
+          <w:lang w:eastAsia="it-IT"/>
+          <w14:ligatures w14:val="standard"/>
+        </w:rPr>
+        <w:t xml:space="preserve"> </w:t>
       </w:r>
       <w:r>
         <w:rPr>
@@ -1253,7 +1418,28 @@
           <w:lang w:eastAsia="it-IT"/>
           <w14:ligatures w14:val="standard"/>
         </w:rPr>
-        <w:t>However, it does not satisfy the P3 bounded verification latency objective. Verification latency is linear in database size, as each record is routed to a verifier thread during the verification scan. The author team notes that this is wasted work for infrequently accessed records.</w:t>
+        <w:t>However, it does not meet the validation latency target of the P3</w:t>
+      </w:r>
+      <w:r>
+        <w:rPr>
+          <w:lang w:eastAsia="it-IT"/>
+          <w14:ligatures w14:val="standard"/>
+        </w:rPr>
+        <w:t xml:space="preserve"> limitation</w:t>
+      </w:r>
+      <w:r>
+        <w:rPr>
+          <w:lang w:eastAsia="it-IT"/>
+          <w14:ligatures w14:val="standard"/>
+        </w:rPr>
+        <w:t xml:space="preserve"> due to the linear relationship between validation latency and database size. During the validation scan, each record is routed to a validator thread, which is wasteful work for infrequently accessed records</w:t>
+      </w:r>
+      <w:r>
+        <w:rPr>
+          <w:lang w:eastAsia="it-IT"/>
+          <w14:ligatures w14:val="standard"/>
+        </w:rPr>
+        <w:t>.</w:t>
       </w:r>
     </w:p>
     <w:p>
@@ -1291,7 +1477,21 @@
           <w:lang w:eastAsia="it-IT"/>
           <w14:ligatures w14:val="standard"/>
         </w:rPr>
-        <w:t xml:space="preserve">To provide a trusted location in the cloud, the servers are called </w:t>
+        <w:t xml:space="preserve">To provide a trusted location in the cloud, </w:t>
+      </w:r>
+      <w:r>
+        <w:rPr>
+          <w:lang w:eastAsia="it-IT"/>
+          <w14:ligatures w14:val="standard"/>
+        </w:rPr>
+        <w:t>the author team uses a</w:t>
+      </w:r>
+      <w:r>
+        <w:rPr>
+          <w:lang w:eastAsia="it-IT"/>
+          <w14:ligatures w14:val="standard"/>
+        </w:rPr>
+        <w:t xml:space="preserve"> server called </w:t>
       </w:r>
       <w:r>
         <w:rPr>
@@ -1307,21 +1507,7 @@
           <w:lang w:eastAsia="it-IT"/>
           <w14:ligatures w14:val="standard"/>
         </w:rPr>
-        <w:t>, which are a major step forward in implementing security features in the cloud.</w:t>
-      </w:r>
-      <w:r>
-        <w:rPr>
-          <w:lang w:eastAsia="it-IT"/>
-          <w14:ligatures w14:val="standard"/>
-        </w:rPr>
-        <w:t xml:space="preserve"> It is</w:t>
-      </w:r>
-      <w:r>
-        <w:rPr>
-          <w:lang w:eastAsia="it-IT"/>
-          <w14:ligatures w14:val="standard"/>
-        </w:rPr>
-        <w:t xml:space="preserve"> a protected region of the virtual memory space of a process</w:t>
+        <w:t>.</w:t>
       </w:r>
       <w:r>
         <w:rPr>
@@ -1335,22 +1521,7 @@
           <w:lang w:eastAsia="it-IT"/>
           <w14:ligatures w14:val="standard"/>
         </w:rPr>
-        <w:t>containing code and data with a well-de</w:t>
-      </w:r>
-      <w:r>
-        <w:rPr>
-          <w:rFonts w:ascii="Times New Roman" w:hAnsi="Times New Roman" w:cs="Times New Roman"/>
-          <w:lang w:eastAsia="it-IT"/>
-          <w14:ligatures w14:val="standard"/>
-        </w:rPr>
-        <w:t>fi</w:t>
-      </w:r>
-      <w:r>
-        <w:rPr>
-          <w:lang w:eastAsia="it-IT"/>
-          <w14:ligatures w14:val="standard"/>
-        </w:rPr>
-        <w:t>ned interface</w:t>
+        <w:t>It is a protected region of a process's virtual memory space that contains code and data with a well-defined interface, such as Intel SGX and AMD SEV are two common enclave implementation technologies</w:t>
       </w:r>
       <w:r>
         <w:rPr>
@@ -1374,28 +1545,176 @@
           <w:lang w:eastAsia="it-IT"/>
           <w14:ligatures w14:val="standard"/>
         </w:rPr>
-        <w:t xml:space="preserve">This paper achieves strong integrity guarantees and extremely high throughput and latency guarantees by combining </w:t>
-      </w:r>
-      <w:r>
-        <w:rPr>
-          <w:lang w:eastAsia="it-IT"/>
-          <w14:ligatures w14:val="standard"/>
-        </w:rPr>
-        <w:t>the following</w:t>
-      </w:r>
-      <w:r>
-        <w:rPr>
-          <w:lang w:eastAsia="it-IT"/>
-          <w14:ligatures w14:val="standard"/>
-        </w:rPr>
-        <w:t xml:space="preserve"> state-of-the-art ideas</w:t>
-      </w:r>
-      <w:r>
-        <w:rPr>
-          <w:lang w:eastAsia="it-IT"/>
-          <w14:ligatures w14:val="standard"/>
-        </w:rPr>
-        <w:t>:</w:t>
+        <w:t>Based on F</w:t>
+      </w:r>
+      <w:r>
+        <w:rPr>
+          <w:vertAlign w:val="subscript"/>
+          <w:lang w:eastAsia="it-IT"/>
+          <w14:ligatures w14:val="standard"/>
+        </w:rPr>
+        <w:t>ASTER</w:t>
+      </w:r>
+      <w:r>
+        <w:rPr>
+          <w:lang w:eastAsia="it-IT"/>
+          <w14:ligatures w14:val="standard"/>
+        </w:rPr>
+        <w:t>, F</w:t>
+      </w:r>
+      <w:r>
+        <w:rPr>
+          <w:vertAlign w:val="subscript"/>
+          <w:lang w:eastAsia="it-IT"/>
+          <w14:ligatures w14:val="standard"/>
+        </w:rPr>
+        <w:t>AST</w:t>
+      </w:r>
+      <w:r>
+        <w:rPr>
+          <w:lang w:eastAsia="it-IT"/>
+          <w14:ligatures w14:val="standard"/>
+        </w:rPr>
+        <w:t>V</w:t>
+      </w:r>
+      <w:r>
+        <w:rPr>
+          <w:vertAlign w:val="subscript"/>
+          <w:lang w:eastAsia="it-IT"/>
+          <w14:ligatures w14:val="standard"/>
+        </w:rPr>
+        <w:t>ER</w:t>
+      </w:r>
+      <w:r>
+        <w:rPr>
+          <w:lang w:eastAsia="it-IT"/>
+          <w14:ligatures w14:val="standard"/>
+        </w:rPr>
+        <w:t xml:space="preserve"> is implemented with 500 lines of C++ code and </w:t>
+      </w:r>
+      <w:r>
+        <w:rPr>
+          <w:lang w:eastAsia="it-IT"/>
+          <w14:ligatures w14:val="standard"/>
+        </w:rPr>
+        <w:t>uses</w:t>
+      </w:r>
+      <w:r>
+        <w:rPr>
+          <w:lang w:eastAsia="it-IT"/>
+          <w14:ligatures w14:val="standard"/>
+        </w:rPr>
+        <w:t xml:space="preserve"> F</w:t>
+      </w:r>
+      <w:r>
+        <w:rPr>
+          <w:rFonts w:ascii="Segoe UI Symbol" w:hAnsi="Segoe UI Symbol" w:cs="Segoe UI Symbol"/>
+          <w:vertAlign w:val="superscript"/>
+          <w:lang w:eastAsia="it-IT"/>
+          <w14:ligatures w14:val="standard"/>
+        </w:rPr>
+        <w:t>★</w:t>
+      </w:r>
+      <w:r>
+        <w:rPr>
+          <w:lang w:eastAsia="it-IT"/>
+          <w14:ligatures w14:val="standard"/>
+        </w:rPr>
+        <w:t xml:space="preserve"> proof assistant </w:t>
+      </w:r>
+      <w:r>
+        <w:rPr>
+          <w:lang w:eastAsia="it-IT"/>
+          <w14:ligatures w14:val="standard"/>
+        </w:rPr>
+        <w:t>t</w:t>
+      </w:r>
+      <w:r>
+        <w:rPr>
+          <w:lang w:eastAsia="it-IT"/>
+          <w14:ligatures w14:val="standard"/>
+        </w:rPr>
+        <w:t>o verify it</w:t>
+      </w:r>
+      <w:r>
+        <w:rPr>
+          <w:lang w:eastAsia="it-IT"/>
+          <w14:ligatures w14:val="standard"/>
+        </w:rPr>
+        <w:t>s</w:t>
+      </w:r>
+      <w:r>
+        <w:rPr>
+          <w:lang w:eastAsia="it-IT"/>
+          <w14:ligatures w14:val="standard"/>
+        </w:rPr>
+        <w:t xml:space="preserve"> correct</w:t>
+      </w:r>
+      <w:r>
+        <w:rPr>
+          <w:lang w:eastAsia="it-IT"/>
+          <w14:ligatures w14:val="standard"/>
+        </w:rPr>
+        <w:t>ness</w:t>
+      </w:r>
+      <w:r>
+        <w:rPr>
+          <w:lang w:eastAsia="it-IT"/>
+          <w14:ligatures w14:val="standard"/>
+        </w:rPr>
+        <w:t>.</w:t>
+      </w:r>
+      <w:r>
+        <w:rPr>
+          <w:lang w:eastAsia="it-IT"/>
+          <w14:ligatures w14:val="standard"/>
+        </w:rPr>
+        <w:t xml:space="preserve"> </w:t>
+      </w:r>
+      <w:r>
+        <w:rPr>
+          <w:lang w:eastAsia="it-IT"/>
+          <w14:ligatures w14:val="standard"/>
+        </w:rPr>
+        <w:t>It provides the same key-value API as F</w:t>
+      </w:r>
+      <w:r>
+        <w:rPr>
+          <w:vertAlign w:val="subscript"/>
+          <w:lang w:eastAsia="it-IT"/>
+          <w14:ligatures w14:val="standard"/>
+        </w:rPr>
+        <w:t>ASTER</w:t>
+      </w:r>
+      <w:r>
+        <w:rPr>
+          <w:lang w:eastAsia="it-IT"/>
+          <w14:ligatures w14:val="standard"/>
+        </w:rPr>
+        <w:t xml:space="preserve">, plus an additional </w:t>
+      </w:r>
+      <w:r>
+        <w:rPr>
+          <w:i/>
+          <w:iCs/>
+          <w:lang w:eastAsia="it-IT"/>
+          <w14:ligatures w14:val="standard"/>
+        </w:rPr>
+        <w:t>verify()</w:t>
+      </w:r>
+      <w:r>
+        <w:rPr>
+          <w:lang w:eastAsia="it-IT"/>
+          <w14:ligatures w14:val="standard"/>
+        </w:rPr>
+        <w:t xml:space="preserve"> method that detects if an unauthorized attacker has tampered with the database and checks that the results of all read operations are consistent with historical updates</w:t>
+      </w:r>
+      <w:r>
+        <w:rPr>
+          <w:lang w:eastAsia="it-IT"/>
+          <w14:ligatures w14:val="standard"/>
+        </w:rPr>
+        <w:t>.</w:t>
       </w:r>
     </w:p>
     <w:p>
@@ -1409,6 +1728,44 @@
       </w:pPr>
       <w:r>
         <w:rPr>
+          <w:lang w:eastAsia="it-IT"/>
+          <w14:ligatures w14:val="standard"/>
+        </w:rPr>
+        <w:t>This paper achieves strong integrity guarantees and extremely high throughput and latency guarantees by combining</w:t>
+      </w:r>
+      <w:r>
+        <w:rPr>
+          <w:lang w:eastAsia="it-IT"/>
+          <w14:ligatures w14:val="standard"/>
+        </w:rPr>
+        <w:t xml:space="preserve"> these </w:t>
+      </w:r>
+      <w:r>
+        <w:rPr>
+          <w:lang w:eastAsia="it-IT"/>
+          <w14:ligatures w14:val="standard"/>
+        </w:rPr>
+        <w:t>state-of-the-art ideas</w:t>
+      </w:r>
+      <w:r>
+        <w:rPr>
+          <w:lang w:eastAsia="it-IT"/>
+          <w14:ligatures w14:val="standard"/>
+        </w:rPr>
+        <w:t>:</w:t>
+      </w:r>
+    </w:p>
+    <w:p>
+      <w:pPr>
+        <w:pStyle w:val="KeyWords"/>
+        <w:ind w:firstLine="278"/>
+        <w:rPr>
+          <w:lang w:eastAsia="it-IT"/>
+          <w14:ligatures w14:val="standard"/>
+        </w:rPr>
+      </w:pPr>
+      <w:r>
+        <w:rPr>
           <w:i/>
           <w:iCs/>
           <w:lang w:eastAsia="it-IT"/>
@@ -1436,7 +1793,21 @@
           <w:lang w:eastAsia="it-IT"/>
           <w14:ligatures w14:val="standard"/>
         </w:rPr>
-        <w:t>Exploiting the state within the enclave to cache verification data. Instead of storing only the root of the Merkle tree, our approach allows caching of arbitrary nodes within the enclave. Such caching reduces the cost of the path from a verified record to the root since only the path from a record to the first cached ancestor needs to be verified</w:t>
+        <w:t xml:space="preserve">Exploiting the state within the enclave to cache verification data. Instead of storing only the root of the Merkle tree, </w:t>
+      </w:r>
+      <w:r>
+        <w:rPr>
+          <w:lang w:eastAsia="it-IT"/>
+          <w14:ligatures w14:val="standard"/>
+        </w:rPr>
+        <w:t xml:space="preserve">the </w:t>
+      </w:r>
+      <w:r>
+        <w:rPr>
+          <w:lang w:eastAsia="it-IT"/>
+          <w14:ligatures w14:val="standard"/>
+        </w:rPr>
+        <w:t>approach allows caching of arbitrary nodes within the enclave. Such caching reduces the cost of the path from a verified record to the root since only the path from a record to the first cached ancestor needs to be verified</w:t>
       </w:r>
       <w:r>
         <w:rPr>
@@ -1546,7 +1917,35 @@
           <w:lang w:eastAsia="it-IT"/>
           <w14:ligatures w14:val="standard"/>
         </w:rPr>
-        <w:t xml:space="preserve"> database records has the lowest frequency, and nodes are verified by checking their hash against the parent node as in the Merkle tree approach. This approach is expensive because it leads to a logarithmic chain of hash checks, but the cost is tolerable for cold data.</w:t>
+        <w:t xml:space="preserve"> database records has the lowest frequency, and nodes are verified by checking their hash against the parent node as in the Merkle tree approach. This approach is expensive because it leads to a logarithmic</w:t>
+      </w:r>
+      <w:r>
+        <w:rPr>
+          <w:lang w:eastAsia="it-IT"/>
+          <w14:ligatures w14:val="standard"/>
+        </w:rPr>
+        <w:t xml:space="preserve"> (</w:t>
+      </w:r>
+      <w:r>
+        <w:rPr>
+          <w:lang w:eastAsia="it-IT"/>
+          <w14:ligatures w14:val="standard"/>
+        </w:rPr>
+        <w:t>the height of the tree</w:t>
+      </w:r>
+      <w:r>
+        <w:rPr>
+          <w:lang w:eastAsia="it-IT"/>
+          <w14:ligatures w14:val="standard"/>
+        </w:rPr>
+        <w:t>)</w:t>
+      </w:r>
+      <w:r>
+        <w:rPr>
+          <w:lang w:eastAsia="it-IT"/>
+          <w14:ligatures w14:val="standard"/>
+        </w:rPr>
+        <w:t xml:space="preserve"> chain of hash checks, but the cost is tolerable for cold data.</w:t>
       </w:r>
       <w:r>
         <w:rPr>
@@ -1619,7 +2018,14 @@
           <w:lang w:eastAsia="it-IT"/>
           <w14:ligatures w14:val="standard"/>
         </w:rPr>
-        <w:t xml:space="preserve"> records and Merkle nodes are cached in the enclave, which has the characteristics of no verification, high efficiency</w:t>
+        <w:t xml:space="preserve"> records and Merkle nodes are cached in the enclave, which has the characteristics of no verification, high </w:t>
+      </w:r>
+      <w:r>
+        <w:rPr>
+          <w:lang w:eastAsia="it-IT"/>
+          <w14:ligatures w14:val="standard"/>
+        </w:rPr>
+        <w:t>efficiency</w:t>
       </w:r>
       <w:r>
         <w:rPr>
@@ -1633,193 +2039,21 @@
           <w:lang w:eastAsia="it-IT"/>
           <w14:ligatures w14:val="standard"/>
         </w:rPr>
-        <w:t xml:space="preserve"> and small size. As these are stored in untrusted memory, there is no integrity check on this data.</w:t>
-      </w:r>
-    </w:p>
-    <w:p>
-      <w:pPr>
-        <w:pStyle w:val="KeyWords"/>
-        <w:ind w:firstLine="278"/>
-      </w:pPr>
-      <w:r>
-        <w:rPr>
-          <w:lang w:eastAsia="it-IT"/>
-          <w14:ligatures w14:val="standard"/>
-        </w:rPr>
-        <w:t>Based on F</w:t>
-      </w:r>
-      <w:r>
-        <w:rPr>
-          <w:vertAlign w:val="subscript"/>
-          <w:lang w:eastAsia="it-IT"/>
-          <w14:ligatures w14:val="standard"/>
-        </w:rPr>
-        <w:t>ASTER</w:t>
-      </w:r>
-      <w:r>
-        <w:rPr>
-          <w:lang w:eastAsia="it-IT"/>
-          <w14:ligatures w14:val="standard"/>
-        </w:rPr>
-        <w:t>, F</w:t>
-      </w:r>
-      <w:r>
-        <w:rPr>
-          <w:vertAlign w:val="subscript"/>
-          <w:lang w:eastAsia="it-IT"/>
-          <w14:ligatures w14:val="standard"/>
-        </w:rPr>
-        <w:t>AST</w:t>
-      </w:r>
-      <w:r>
-        <w:rPr>
-          <w:lang w:eastAsia="it-IT"/>
-          <w14:ligatures w14:val="standard"/>
-        </w:rPr>
-        <w:t>V</w:t>
-      </w:r>
-      <w:r>
-        <w:rPr>
-          <w:vertAlign w:val="subscript"/>
-          <w:lang w:eastAsia="it-IT"/>
-          <w14:ligatures w14:val="standard"/>
-        </w:rPr>
-        <w:t>ER</w:t>
-      </w:r>
-      <w:r>
-        <w:rPr>
-          <w:lang w:eastAsia="it-IT"/>
-          <w14:ligatures w14:val="standard"/>
-        </w:rPr>
-        <w:t xml:space="preserve"> is implemented with 500 lines of C++ code and </w:t>
-      </w:r>
-      <w:r>
-        <w:rPr>
-          <w:lang w:eastAsia="it-IT"/>
-          <w14:ligatures w14:val="standard"/>
-        </w:rPr>
-        <w:t>uses</w:t>
-      </w:r>
-      <w:r>
-        <w:rPr>
-          <w:lang w:eastAsia="it-IT"/>
-          <w14:ligatures w14:val="standard"/>
-        </w:rPr>
-        <w:t xml:space="preserve"> F</w:t>
-      </w:r>
-      <w:r>
-        <w:rPr>
-          <w:rFonts w:ascii="Segoe UI Symbol" w:hAnsi="Segoe UI Symbol" w:cs="Segoe UI Symbol"/>
-          <w:vertAlign w:val="superscript"/>
-          <w:lang w:eastAsia="it-IT"/>
-          <w14:ligatures w14:val="standard"/>
-        </w:rPr>
-        <w:t>★</w:t>
-      </w:r>
-      <w:r>
-        <w:rPr>
-          <w:lang w:eastAsia="it-IT"/>
-          <w14:ligatures w14:val="standard"/>
-        </w:rPr>
-        <w:t xml:space="preserve"> proof assistant </w:t>
-      </w:r>
-      <w:r>
-        <w:rPr>
-          <w:lang w:eastAsia="it-IT"/>
-          <w14:ligatures w14:val="standard"/>
-        </w:rPr>
-        <w:t>t</w:t>
-      </w:r>
-      <w:r>
-        <w:rPr>
-          <w:lang w:eastAsia="it-IT"/>
-          <w14:ligatures w14:val="standard"/>
-        </w:rPr>
-        <w:t>o verify it</w:t>
-      </w:r>
-      <w:r>
-        <w:rPr>
-          <w:lang w:eastAsia="it-IT"/>
-          <w14:ligatures w14:val="standard"/>
-        </w:rPr>
-        <w:t>s</w:t>
-      </w:r>
-      <w:r>
-        <w:rPr>
-          <w:lang w:eastAsia="it-IT"/>
-          <w14:ligatures w14:val="standard"/>
-        </w:rPr>
-        <w:t xml:space="preserve"> correct</w:t>
-      </w:r>
-      <w:r>
-        <w:rPr>
-          <w:lang w:eastAsia="it-IT"/>
-          <w14:ligatures w14:val="standard"/>
-        </w:rPr>
-        <w:t>ness</w:t>
-      </w:r>
-      <w:r>
-        <w:rPr>
-          <w:lang w:eastAsia="it-IT"/>
-          <w14:ligatures w14:val="standard"/>
-        </w:rPr>
-        <w:t>.</w:t>
-      </w:r>
-      <w:r>
-        <w:rPr>
-          <w:lang w:eastAsia="it-IT"/>
-          <w14:ligatures w14:val="standard"/>
-        </w:rPr>
-        <w:t xml:space="preserve"> </w:t>
-      </w:r>
-      <w:r>
-        <w:rPr>
-          <w:lang w:eastAsia="it-IT"/>
-          <w14:ligatures w14:val="standard"/>
-        </w:rPr>
-        <w:t>It provides the same key-value API as F</w:t>
-      </w:r>
-      <w:r>
-        <w:rPr>
-          <w:vertAlign w:val="subscript"/>
-          <w:lang w:eastAsia="it-IT"/>
-          <w14:ligatures w14:val="standard"/>
-        </w:rPr>
-        <w:t>ASTER</w:t>
-      </w:r>
-      <w:r>
-        <w:rPr>
-          <w:lang w:eastAsia="it-IT"/>
-          <w14:ligatures w14:val="standard"/>
-        </w:rPr>
-        <w:t xml:space="preserve">, plus an additional </w:t>
-      </w:r>
-      <w:proofErr w:type="gramStart"/>
-      <w:r>
-        <w:rPr>
-          <w:i/>
-          <w:iCs/>
-          <w:lang w:eastAsia="it-IT"/>
-          <w14:ligatures w14:val="standard"/>
-        </w:rPr>
-        <w:t>verify(</w:t>
-      </w:r>
-      <w:proofErr w:type="gramEnd"/>
-      <w:r>
-        <w:rPr>
-          <w:i/>
-          <w:iCs/>
-          <w:lang w:eastAsia="it-IT"/>
-          <w14:ligatures w14:val="standard"/>
-        </w:rPr>
-        <w:t>)</w:t>
-      </w:r>
-      <w:r>
-        <w:rPr>
-          <w:lang w:eastAsia="it-IT"/>
-          <w14:ligatures w14:val="standard"/>
-        </w:rPr>
-        <w:t xml:space="preserve"> method that detects if an unauthorized attacker has tampered with the database and checks that the results of all read operations are consistent with historical updates</w:t>
+        <w:t xml:space="preserve"> and small size. </w:t>
+      </w:r>
+      <w:r>
+        <w:rPr>
+          <w:lang w:eastAsia="it-IT"/>
+          <w14:ligatures w14:val="standard"/>
+        </w:rPr>
+        <w:t>As</w:t>
+      </w:r>
+      <w:r>
+        <w:rPr>
+          <w:lang w:eastAsia="it-IT"/>
+          <w14:ligatures w14:val="standard"/>
+        </w:rPr>
+        <w:t xml:space="preserve"> these are stored in trusted internal memory, integrity verification of these data can be omitted</w:t>
       </w:r>
       <w:r>
         <w:rPr>
@@ -1884,7 +2118,21 @@
           <w:lang w:eastAsia="it-IT"/>
           <w14:ligatures w14:val="standard"/>
         </w:rPr>
-        <w:t>Merkle trees achieve at best tens of thousands of operations per second. Deferred memory verification involves scanning the entire database in the trusted location when verifying a batch of operations which can take dozens of seconds</w:t>
+        <w:t xml:space="preserve">Merkle trees achieve </w:t>
+      </w:r>
+      <w:r>
+        <w:rPr>
+          <w:lang w:eastAsia="it-IT"/>
+          <w14:ligatures w14:val="standard"/>
+        </w:rPr>
+        <w:t>tens of thousands of operations per second at best</w:t>
+      </w:r>
+      <w:r>
+        <w:rPr>
+          <w:lang w:eastAsia="it-IT"/>
+          <w14:ligatures w14:val="standard"/>
+        </w:rPr>
+        <w:t>. Deferred memory verification involves scanning the entire database in the trusted location when verifying a batch of operations which can take dozens of seconds</w:t>
       </w:r>
       <w:r>
         <w:rPr>
@@ -1969,7 +2217,21 @@
           <w:lang w:eastAsia="it-IT"/>
           <w14:ligatures w14:val="standard"/>
         </w:rPr>
-        <w:t xml:space="preserve">For a database of 128M records and 32 worker threads, the author team achieves a sub-second verification latency with a throughput of 10M ops/sec, which is three orders of magnitude better than Merhle trees. In contrast, the </w:t>
+        <w:t>For a database of 128M records and 32 worker threads, the author team achieves a sub-second verification latency with a throughput of 10M ops/sec, which is three orders of magnitude better than Mer</w:t>
+      </w:r>
+      <w:r>
+        <w:rPr>
+          <w:lang w:eastAsia="it-IT"/>
+          <w14:ligatures w14:val="standard"/>
+        </w:rPr>
+        <w:t>k</w:t>
+      </w:r>
+      <w:r>
+        <w:rPr>
+          <w:lang w:eastAsia="it-IT"/>
+          <w14:ligatures w14:val="standard"/>
+        </w:rPr>
+        <w:t xml:space="preserve">le trees. In contrast, the </w:t>
       </w:r>
       <w:r>
         <w:rPr>
@@ -2042,7 +2304,37 @@
           <w:lang w:eastAsia="it-IT"/>
           <w14:ligatures w14:val="standard"/>
         </w:rPr>
-        <w:t>FastVer is an approach to ensuring data integrity in high-performance key-value stores. The combination of Merkle trees and deferred storage verification can offer advantages in verification complexity and throughput over traditional methods, as well as isolated enclaves to protect sensitive workloads, improving overall database security.</w:t>
+        <w:t>F</w:t>
+      </w:r>
+      <w:r>
+        <w:rPr>
+          <w:vertAlign w:val="subscript"/>
+          <w:lang w:eastAsia="it-IT"/>
+          <w14:ligatures w14:val="standard"/>
+        </w:rPr>
+        <w:t>AST</w:t>
+      </w:r>
+      <w:r>
+        <w:rPr>
+          <w:lang w:eastAsia="it-IT"/>
+          <w14:ligatures w14:val="standard"/>
+        </w:rPr>
+        <w:t>V</w:t>
+      </w:r>
+      <w:r>
+        <w:rPr>
+          <w:vertAlign w:val="subscript"/>
+          <w:lang w:eastAsia="it-IT"/>
+          <w14:ligatures w14:val="standard"/>
+        </w:rPr>
+        <w:t>ER</w:t>
+      </w:r>
+      <w:r>
+        <w:rPr>
+          <w:lang w:eastAsia="it-IT"/>
+          <w14:ligatures w14:val="standard"/>
+        </w:rPr>
+        <w:t xml:space="preserve"> is an approach to ensuring data integrity in high-performance key-value stores. The combination of Merkle trees and deferred storage verification can offer advantages in verification complexity and throughput over traditional methods, as well as isolated enclaves to protect sensitive workloads, improving overall database security.</w:t>
       </w:r>
     </w:p>
     <w:p>
@@ -2059,9 +2351,25 @@
           <w:lang w:eastAsia="it-IT"/>
           <w14:ligatures w14:val="standard"/>
         </w:rPr>
+        <w:t>Another strength of the paper is the clear and concise presentation of the problem and the proposed solution. From an explanation of the individual use of Merkle trees and deferred memory verification to aspects of each that can be extracted as a novel concept are described at length. Examples are given to guide the reader through the process, which I think is a worthwhile part of the paper.</w:t>
+      </w:r>
+    </w:p>
+    <w:p>
+      <w:pPr>
+        <w:pStyle w:val="Abstract"/>
+        <w:ind w:firstLine="278"/>
+        <w:rPr>
+          <w:lang w:eastAsia="it-IT"/>
+          <w14:ligatures w14:val="standard"/>
+        </w:rPr>
+      </w:pPr>
+      <w:r>
+        <w:rPr>
+          <w:lang w:eastAsia="it-IT"/>
+          <w14:ligatures w14:val="standard"/>
+        </w:rPr>
         <w:t xml:space="preserve">Overall, I think the author team has done a good job in providing a </w:t>
       </w:r>
-      <w:proofErr w:type="gramStart"/>
       <w:r>
         <w:rPr>
           <w:i/>
@@ -2069,24 +2377,21 @@
           <w:lang w:eastAsia="it-IT"/>
           <w14:ligatures w14:val="standard"/>
         </w:rPr>
-        <w:t>verify(</w:t>
-      </w:r>
-      <w:proofErr w:type="gramEnd"/>
-      <w:r>
-        <w:rPr>
-          <w:i/>
-          <w:iCs/>
-          <w:lang w:eastAsia="it-IT"/>
-          <w14:ligatures w14:val="standard"/>
-        </w:rPr>
-        <w:t>)</w:t>
-      </w:r>
-      <w:r>
-        <w:rPr>
-          <w:lang w:eastAsia="it-IT"/>
-          <w14:ligatures w14:val="standard"/>
-        </w:rPr>
-        <w:t xml:space="preserve"> method built with the API that detects </w:t>
+        <w:t>verify()</w:t>
+      </w:r>
+      <w:r>
+        <w:rPr>
+          <w:lang w:eastAsia="it-IT"/>
+          <w14:ligatures w14:val="standard"/>
+        </w:rPr>
+        <w:t xml:space="preserve"> method built with the API </w:t>
+      </w:r>
+      <w:r>
+        <w:rPr>
+          <w:lang w:eastAsia="it-IT"/>
+          <w14:ligatures w14:val="standard"/>
+        </w:rPr>
+        <w:t xml:space="preserve">that is more effective in providing enterprise detection of </w:t>
       </w:r>
       <w:r>
         <w:rPr>
@@ -2241,7 +2546,16 @@
           <w:lang w:eastAsia="it-IT"/>
           <w14:ligatures w14:val="standard"/>
         </w:rPr>
-        <w:t>Decentralised database management</w:t>
+        <w:t>Decentralized</w:t>
+      </w:r>
+      <w:r>
+        <w:rPr>
+          <w:i/>
+          <w:iCs/>
+          <w:lang w:eastAsia="it-IT"/>
+          <w14:ligatures w14:val="standard"/>
+        </w:rPr>
+        <w:t xml:space="preserve"> database management</w:t>
       </w:r>
       <w:r>
         <w:rPr>
@@ -11615,6 +11929,10 @@
 </file>
 
 <file path=customXml/item1.xml><?xml version="1.0" encoding="utf-8"?>
+<b:Sources xmlns:b="http://schemas.openxmlformats.org/officeDocument/2006/bibliography" xmlns="http://schemas.openxmlformats.org/officeDocument/2006/bibliography" SelectedStyle="\APA.XSL" StyleName="APA"/>
+</file>
+
+<file path=customXml/item2.xml><?xml version="1.0" encoding="utf-8"?>
 <Workflow version="v.1.13">
   <Filtration versionrequired="True" status="DONE" StartTime="25-07-2014 13:27:04" EndTime="25-07-2014 13:28:29">
     <Mandatory>
@@ -11792,20 +12110,16 @@
 </Workflow>
 </file>
 
-<file path=customXml/item2.xml><?xml version="1.0" encoding="utf-8"?>
-<b:Sources xmlns:b="http://schemas.openxmlformats.org/officeDocument/2006/bibliography" xmlns="http://schemas.openxmlformats.org/officeDocument/2006/bibliography" SelectedStyle="\APA.XSL" StyleName="APA"/>
-</file>
-
 <file path=customXml/itemProps1.xml><?xml version="1.0" encoding="utf-8"?>
-<ds:datastoreItem xmlns:ds="http://schemas.openxmlformats.org/officeDocument/2006/customXml" ds:itemID="{4D45DBA2-DCF6-46BF-858B-9A8CC8161B4D}">
-  <ds:schemaRefs/>
-</ds:datastoreItem>
-</file>
-
-<file path=customXml/itemProps2.xml><?xml version="1.0" encoding="utf-8"?>
 <ds:datastoreItem xmlns:ds="http://schemas.openxmlformats.org/officeDocument/2006/customXml" ds:itemID="{B589180B-96F4-4B3D-93D7-E2C64345EF74}">
   <ds:schemaRefs>
     <ds:schemaRef ds:uri="http://schemas.openxmlformats.org/officeDocument/2006/bibliography"/>
   </ds:schemaRefs>
 </ds:datastoreItem>
+</file>
+
+<file path=customXml/itemProps2.xml><?xml version="1.0" encoding="utf-8"?>
+<ds:datastoreItem xmlns:ds="http://schemas.openxmlformats.org/officeDocument/2006/customXml" ds:itemID="{4D45DBA2-DCF6-46BF-858B-9A8CC8161B4D}">
+  <ds:schemaRefs/>
+</ds:datastoreItem>
 </file>
</xml_diff>